<commit_message>
docs: Completar plan de iteracion C7 y agregar plan de iteracion C8
</commit_message>
<xml_diff>
--- a/3. Etapa de construcción/Iteración 7/Plan de iteración/Plan de Iteración C7_Vesta Risk Manager_T-Code.docx
+++ b/3. Etapa de construcción/Iteración 7/Plan de iteración/Plan de Iteración C7_Vesta Risk Manager_T-Code.docx
@@ -580,11 +580,7 @@
                 <w:t xml:space="preserve">Agustín Collareda, </w:t>
               </w:r>
               <w:r>
-                <w:t xml:space="preserve">Cintia </w:t>
-              </w:r>
-              <w:proofErr w:type="spellStart"/>
-              <w:r>
-                <w:t>Hern</w:t>
+                <w:t>Cintia Hern</w:t>
               </w:r>
               <w:r>
                 <w:t>a</w:t>
@@ -592,7 +588,6 @@
               <w:r>
                 <w:t>ndez</w:t>
               </w:r>
-              <w:proofErr w:type="spellEnd"/>
               <w:r>
                 <w:t>, Hugo Frey</w:t>
               </w:r>
@@ -2297,13 +2292,25 @@
         <w:rPr>
           <w:lang w:val="es-AR"/>
         </w:rPr>
-        <w:t xml:space="preserve"> y CU11: Exportar archivos</w:t>
+        <w:t>.</w:t>
       </w:r>
+    </w:p>
+    <w:p>
+      <w:pPr>
+        <w:pStyle w:val="Prrafodelista"/>
+        <w:numPr>
+          <w:ilvl w:val="0"/>
+          <w:numId w:val="16"/>
+        </w:numPr>
+        <w:rPr>
+          <w:lang w:val="es-AR"/>
+        </w:rPr>
+      </w:pPr>
       <w:r>
         <w:rPr>
           <w:lang w:val="es-AR"/>
         </w:rPr>
-        <w:t>.</w:t>
+        <w:t>Terminar las tareas no completadas en la etapa C6.</w:t>
       </w:r>
     </w:p>
     <w:p>
@@ -2358,11 +2365,11 @@
         <w:tblLook w:val="01E0" w:firstRow="1" w:lastRow="1" w:firstColumn="1" w:lastColumn="1" w:noHBand="0" w:noVBand="0"/>
       </w:tblPr>
       <w:tblGrid>
-        <w:gridCol w:w="3408"/>
+        <w:gridCol w:w="3315"/>
         <w:gridCol w:w="747"/>
         <w:gridCol w:w="747"/>
-        <w:gridCol w:w="1145"/>
-        <w:gridCol w:w="1101"/>
+        <w:gridCol w:w="1052"/>
+        <w:gridCol w:w="1287"/>
         <w:gridCol w:w="1346"/>
       </w:tblGrid>
       <w:tr>
@@ -2372,7 +2379,7 @@
         </w:trPr>
         <w:tc>
           <w:tcPr>
-            <w:tcW w:w="2006" w:type="pct"/>
+            <w:tcW w:w="1990" w:type="pct"/>
             <w:shd w:val="clear" w:color="auto" w:fill="E6E6E6"/>
             <w:vAlign w:val="center"/>
           </w:tcPr>
@@ -2453,7 +2460,7 @@
         </w:tc>
         <w:tc>
           <w:tcPr>
-            <w:tcW w:w="674" w:type="pct"/>
+            <w:tcW w:w="658" w:type="pct"/>
             <w:shd w:val="clear" w:color="auto" w:fill="E6E6E6"/>
             <w:vAlign w:val="center"/>
           </w:tcPr>
@@ -2482,7 +2489,7 @@
         </w:tc>
         <w:tc>
           <w:tcPr>
-            <w:tcW w:w="648" w:type="pct"/>
+            <w:tcW w:w="680" w:type="pct"/>
             <w:shd w:val="clear" w:color="auto" w:fill="E6E6E6"/>
             <w:vAlign w:val="center"/>
           </w:tcPr>
@@ -2546,7 +2553,7 @@
         </w:trPr>
         <w:tc>
           <w:tcPr>
-            <w:tcW w:w="2006" w:type="pct"/>
+            <w:tcW w:w="1990" w:type="pct"/>
             <w:vAlign w:val="center"/>
           </w:tcPr>
           <w:p>
@@ -2638,7 +2645,7 @@
         </w:tc>
         <w:tc>
           <w:tcPr>
-            <w:tcW w:w="674" w:type="pct"/>
+            <w:tcW w:w="658" w:type="pct"/>
             <w:vAlign w:val="center"/>
           </w:tcPr>
           <w:p>
@@ -2656,7 +2663,7 @@
         </w:tc>
         <w:tc>
           <w:tcPr>
-            <w:tcW w:w="648" w:type="pct"/>
+            <w:tcW w:w="680" w:type="pct"/>
             <w:vAlign w:val="center"/>
           </w:tcPr>
           <w:p>
@@ -2698,7 +2705,7 @@
         </w:trPr>
         <w:tc>
           <w:tcPr>
-            <w:tcW w:w="2006" w:type="pct"/>
+            <w:tcW w:w="1990" w:type="pct"/>
             <w:vAlign w:val="center"/>
           </w:tcPr>
           <w:p>
@@ -2778,7 +2785,7 @@
         </w:tc>
         <w:tc>
           <w:tcPr>
-            <w:tcW w:w="674" w:type="pct"/>
+            <w:tcW w:w="658" w:type="pct"/>
             <w:vAlign w:val="center"/>
           </w:tcPr>
           <w:p>
@@ -2805,7 +2812,7 @@
         </w:tc>
         <w:tc>
           <w:tcPr>
-            <w:tcW w:w="648" w:type="pct"/>
+            <w:tcW w:w="680" w:type="pct"/>
             <w:vAlign w:val="center"/>
           </w:tcPr>
           <w:p>
@@ -2865,7 +2872,7 @@
         </w:trPr>
         <w:tc>
           <w:tcPr>
-            <w:tcW w:w="2006" w:type="pct"/>
+            <w:tcW w:w="1990" w:type="pct"/>
             <w:vAlign w:val="center"/>
           </w:tcPr>
           <w:p>
@@ -2939,7 +2946,7 @@
         </w:tc>
         <w:tc>
           <w:tcPr>
-            <w:tcW w:w="674" w:type="pct"/>
+            <w:tcW w:w="658" w:type="pct"/>
             <w:vAlign w:val="center"/>
           </w:tcPr>
           <w:p>
@@ -2966,7 +2973,7 @@
         </w:tc>
         <w:tc>
           <w:tcPr>
-            <w:tcW w:w="648" w:type="pct"/>
+            <w:tcW w:w="680" w:type="pct"/>
             <w:vAlign w:val="center"/>
           </w:tcPr>
           <w:p>
@@ -3026,7 +3033,7 @@
         </w:trPr>
         <w:tc>
           <w:tcPr>
-            <w:tcW w:w="2006" w:type="pct"/>
+            <w:tcW w:w="1990" w:type="pct"/>
             <w:vAlign w:val="center"/>
           </w:tcPr>
           <w:p>
@@ -3100,7 +3107,7 @@
         </w:tc>
         <w:tc>
           <w:tcPr>
-            <w:tcW w:w="674" w:type="pct"/>
+            <w:tcW w:w="658" w:type="pct"/>
             <w:vAlign w:val="center"/>
           </w:tcPr>
           <w:p>
@@ -3127,7 +3134,7 @@
         </w:tc>
         <w:tc>
           <w:tcPr>
-            <w:tcW w:w="648" w:type="pct"/>
+            <w:tcW w:w="680" w:type="pct"/>
             <w:vAlign w:val="center"/>
           </w:tcPr>
           <w:p>
@@ -3187,7 +3194,7 @@
         </w:trPr>
         <w:tc>
           <w:tcPr>
-            <w:tcW w:w="2006" w:type="pct"/>
+            <w:tcW w:w="1990" w:type="pct"/>
             <w:vAlign w:val="center"/>
           </w:tcPr>
           <w:p>
@@ -3261,7 +3268,7 @@
         </w:tc>
         <w:tc>
           <w:tcPr>
-            <w:tcW w:w="674" w:type="pct"/>
+            <w:tcW w:w="658" w:type="pct"/>
             <w:vAlign w:val="center"/>
           </w:tcPr>
           <w:p>
@@ -3288,7 +3295,7 @@
         </w:tc>
         <w:tc>
           <w:tcPr>
-            <w:tcW w:w="648" w:type="pct"/>
+            <w:tcW w:w="680" w:type="pct"/>
             <w:vAlign w:val="center"/>
           </w:tcPr>
           <w:p>
@@ -3348,7 +3355,7 @@
         </w:trPr>
         <w:tc>
           <w:tcPr>
-            <w:tcW w:w="2006" w:type="pct"/>
+            <w:tcW w:w="1990" w:type="pct"/>
             <w:vAlign w:val="center"/>
           </w:tcPr>
           <w:p>
@@ -3424,7 +3431,7 @@
         </w:tc>
         <w:tc>
           <w:tcPr>
-            <w:tcW w:w="674" w:type="pct"/>
+            <w:tcW w:w="658" w:type="pct"/>
             <w:vAlign w:val="center"/>
           </w:tcPr>
           <w:p>
@@ -3442,7 +3449,7 @@
         </w:tc>
         <w:tc>
           <w:tcPr>
-            <w:tcW w:w="648" w:type="pct"/>
+            <w:tcW w:w="680" w:type="pct"/>
             <w:vAlign w:val="center"/>
           </w:tcPr>
           <w:p>
@@ -3484,7 +3491,7 @@
         </w:trPr>
         <w:tc>
           <w:tcPr>
-            <w:tcW w:w="2006" w:type="pct"/>
+            <w:tcW w:w="1990" w:type="pct"/>
             <w:vAlign w:val="center"/>
           </w:tcPr>
           <w:p>
@@ -3556,7 +3563,7 @@
         </w:tc>
         <w:tc>
           <w:tcPr>
-            <w:tcW w:w="674" w:type="pct"/>
+            <w:tcW w:w="658" w:type="pct"/>
             <w:vAlign w:val="center"/>
           </w:tcPr>
           <w:p>
@@ -3570,11 +3577,20 @@
                 <w:szCs w:val="22"/>
               </w:rPr>
             </w:pPr>
-          </w:p>
-        </w:tc>
-        <w:tc>
-          <w:tcPr>
-            <w:tcW w:w="648" w:type="pct"/>
+            <w:r>
+              <w:rPr>
+                <w:rFonts w:asciiTheme="minorHAnsi" w:hAnsiTheme="minorHAnsi" w:cstheme="minorHAnsi"/>
+                <w:color w:val="000000" w:themeColor="text1"/>
+                <w:sz w:val="22"/>
+                <w:szCs w:val="22"/>
+              </w:rPr>
+              <w:t>-</w:t>
+            </w:r>
+          </w:p>
+        </w:tc>
+        <w:tc>
+          <w:tcPr>
+            <w:tcW w:w="680" w:type="pct"/>
             <w:vAlign w:val="center"/>
           </w:tcPr>
           <w:p>
@@ -3588,6 +3604,24 @@
                 <w:szCs w:val="22"/>
               </w:rPr>
             </w:pPr>
+            <w:r>
+              <w:rPr>
+                <w:rFonts w:asciiTheme="minorHAnsi" w:hAnsiTheme="minorHAnsi" w:cstheme="minorHAnsi"/>
+                <w:color w:val="FF0000"/>
+                <w:sz w:val="22"/>
+                <w:szCs w:val="22"/>
+              </w:rPr>
+              <w:t xml:space="preserve">No </w:t>
+            </w:r>
+            <w:r>
+              <w:rPr>
+                <w:rFonts w:asciiTheme="minorHAnsi" w:hAnsiTheme="minorHAnsi" w:cstheme="minorHAnsi"/>
+                <w:color w:val="FF0000"/>
+                <w:sz w:val="22"/>
+                <w:szCs w:val="22"/>
+              </w:rPr>
+              <w:t>completado</w:t>
+            </w:r>
           </w:p>
         </w:tc>
         <w:tc>
@@ -3625,7 +3659,7 @@
         </w:trPr>
         <w:tc>
           <w:tcPr>
-            <w:tcW w:w="2006" w:type="pct"/>
+            <w:tcW w:w="1990" w:type="pct"/>
             <w:vAlign w:val="center"/>
           </w:tcPr>
           <w:p>
@@ -3697,7 +3731,7 @@
         </w:tc>
         <w:tc>
           <w:tcPr>
-            <w:tcW w:w="674" w:type="pct"/>
+            <w:tcW w:w="658" w:type="pct"/>
             <w:vAlign w:val="center"/>
           </w:tcPr>
           <w:p>
@@ -3715,7 +3749,7 @@
         </w:tc>
         <w:tc>
           <w:tcPr>
-            <w:tcW w:w="648" w:type="pct"/>
+            <w:tcW w:w="680" w:type="pct"/>
             <w:vAlign w:val="center"/>
           </w:tcPr>
           <w:p>
@@ -3766,7 +3800,7 @@
         </w:trPr>
         <w:tc>
           <w:tcPr>
-            <w:tcW w:w="2006" w:type="pct"/>
+            <w:tcW w:w="1990" w:type="pct"/>
             <w:vAlign w:val="center"/>
           </w:tcPr>
           <w:p>
@@ -3838,7 +3872,7 @@
         </w:tc>
         <w:tc>
           <w:tcPr>
-            <w:tcW w:w="674" w:type="pct"/>
+            <w:tcW w:w="658" w:type="pct"/>
             <w:vAlign w:val="center"/>
           </w:tcPr>
           <w:p>
@@ -3856,7 +3890,7 @@
         </w:tc>
         <w:tc>
           <w:tcPr>
-            <w:tcW w:w="648" w:type="pct"/>
+            <w:tcW w:w="680" w:type="pct"/>
             <w:vAlign w:val="center"/>
           </w:tcPr>
           <w:p>
@@ -3907,7 +3941,7 @@
         </w:trPr>
         <w:tc>
           <w:tcPr>
-            <w:tcW w:w="2006" w:type="pct"/>
+            <w:tcW w:w="1990" w:type="pct"/>
             <w:vAlign w:val="center"/>
           </w:tcPr>
           <w:p>
@@ -3979,7 +4013,7 @@
         </w:tc>
         <w:tc>
           <w:tcPr>
-            <w:tcW w:w="674" w:type="pct"/>
+            <w:tcW w:w="658" w:type="pct"/>
             <w:vAlign w:val="center"/>
           </w:tcPr>
           <w:p>
@@ -3997,7 +4031,7 @@
         </w:tc>
         <w:tc>
           <w:tcPr>
-            <w:tcW w:w="648" w:type="pct"/>
+            <w:tcW w:w="680" w:type="pct"/>
             <w:vAlign w:val="center"/>
           </w:tcPr>
           <w:p>
@@ -4048,7 +4082,7 @@
         </w:trPr>
         <w:tc>
           <w:tcPr>
-            <w:tcW w:w="2006" w:type="pct"/>
+            <w:tcW w:w="1990" w:type="pct"/>
             <w:vAlign w:val="center"/>
           </w:tcPr>
           <w:p>
@@ -4120,7 +4154,7 @@
         </w:tc>
         <w:tc>
           <w:tcPr>
-            <w:tcW w:w="674" w:type="pct"/>
+            <w:tcW w:w="658" w:type="pct"/>
             <w:vAlign w:val="center"/>
           </w:tcPr>
           <w:p>
@@ -4138,7 +4172,7 @@
         </w:tc>
         <w:tc>
           <w:tcPr>
-            <w:tcW w:w="648" w:type="pct"/>
+            <w:tcW w:w="680" w:type="pct"/>
             <w:vAlign w:val="center"/>
           </w:tcPr>
           <w:p>
@@ -4189,7 +4223,7 @@
         </w:trPr>
         <w:tc>
           <w:tcPr>
-            <w:tcW w:w="2006" w:type="pct"/>
+            <w:tcW w:w="1990" w:type="pct"/>
             <w:vAlign w:val="center"/>
           </w:tcPr>
           <w:p>
@@ -4279,7 +4313,7 @@
         </w:tc>
         <w:tc>
           <w:tcPr>
-            <w:tcW w:w="674" w:type="pct"/>
+            <w:tcW w:w="658" w:type="pct"/>
             <w:vAlign w:val="center"/>
           </w:tcPr>
           <w:p>
@@ -4297,7 +4331,7 @@
         </w:tc>
         <w:tc>
           <w:tcPr>
-            <w:tcW w:w="648" w:type="pct"/>
+            <w:tcW w:w="680" w:type="pct"/>
             <w:vAlign w:val="center"/>
           </w:tcPr>
           <w:p>
@@ -4339,7 +4373,7 @@
         </w:trPr>
         <w:tc>
           <w:tcPr>
-            <w:tcW w:w="2006" w:type="pct"/>
+            <w:tcW w:w="1990" w:type="pct"/>
             <w:vAlign w:val="center"/>
           </w:tcPr>
           <w:p>
@@ -4416,7 +4450,7 @@
         </w:tc>
         <w:tc>
           <w:tcPr>
-            <w:tcW w:w="674" w:type="pct"/>
+            <w:tcW w:w="658" w:type="pct"/>
             <w:vAlign w:val="center"/>
           </w:tcPr>
           <w:p>
@@ -4434,7 +4468,7 @@
         </w:tc>
         <w:tc>
           <w:tcPr>
-            <w:tcW w:w="648" w:type="pct"/>
+            <w:tcW w:w="680" w:type="pct"/>
             <w:vAlign w:val="center"/>
           </w:tcPr>
           <w:p>
@@ -4486,7 +4520,7 @@
         </w:trPr>
         <w:tc>
           <w:tcPr>
-            <w:tcW w:w="2006" w:type="pct"/>
+            <w:tcW w:w="1990" w:type="pct"/>
             <w:vAlign w:val="center"/>
           </w:tcPr>
           <w:p>
@@ -4563,7 +4597,7 @@
         </w:tc>
         <w:tc>
           <w:tcPr>
-            <w:tcW w:w="674" w:type="pct"/>
+            <w:tcW w:w="658" w:type="pct"/>
             <w:vAlign w:val="center"/>
           </w:tcPr>
           <w:p>
@@ -4577,11 +4611,21 @@
                 <w:lang w:val="es-AR"/>
               </w:rPr>
             </w:pPr>
-          </w:p>
-        </w:tc>
-        <w:tc>
-          <w:tcPr>
-            <w:tcW w:w="648" w:type="pct"/>
+            <w:r>
+              <w:rPr>
+                <w:rFonts w:asciiTheme="minorHAnsi" w:hAnsiTheme="minorHAnsi" w:cstheme="minorHAnsi"/>
+                <w:color w:val="000000" w:themeColor="text1"/>
+                <w:sz w:val="22"/>
+                <w:szCs w:val="22"/>
+                <w:lang w:val="es-AR"/>
+              </w:rPr>
+              <w:t>-</w:t>
+            </w:r>
+          </w:p>
+        </w:tc>
+        <w:tc>
+          <w:tcPr>
+            <w:tcW w:w="680" w:type="pct"/>
             <w:vAlign w:val="center"/>
           </w:tcPr>
           <w:p>
@@ -4595,6 +4639,16 @@
                 <w:lang w:val="es-AR"/>
               </w:rPr>
             </w:pPr>
+            <w:r>
+              <w:rPr>
+                <w:rFonts w:asciiTheme="minorHAnsi" w:hAnsiTheme="minorHAnsi" w:cstheme="minorHAnsi"/>
+                <w:color w:val="000000" w:themeColor="text1"/>
+                <w:sz w:val="22"/>
+                <w:szCs w:val="22"/>
+                <w:lang w:val="es-AR"/>
+              </w:rPr>
+              <w:t>-</w:t>
+            </w:r>
           </w:p>
         </w:tc>
         <w:tc>
@@ -4633,7 +4687,7 @@
         </w:trPr>
         <w:tc>
           <w:tcPr>
-            <w:tcW w:w="2006" w:type="pct"/>
+            <w:tcW w:w="1990" w:type="pct"/>
             <w:vAlign w:val="center"/>
           </w:tcPr>
           <w:p>
@@ -4712,7 +4766,7 @@
         </w:tc>
         <w:tc>
           <w:tcPr>
-            <w:tcW w:w="674" w:type="pct"/>
+            <w:tcW w:w="658" w:type="pct"/>
             <w:vAlign w:val="center"/>
           </w:tcPr>
           <w:p>
@@ -4730,7 +4784,7 @@
         </w:tc>
         <w:tc>
           <w:tcPr>
-            <w:tcW w:w="648" w:type="pct"/>
+            <w:tcW w:w="680" w:type="pct"/>
             <w:vAlign w:val="center"/>
           </w:tcPr>
           <w:p>
@@ -4782,7 +4836,7 @@
         </w:trPr>
         <w:tc>
           <w:tcPr>
-            <w:tcW w:w="2006" w:type="pct"/>
+            <w:tcW w:w="1990" w:type="pct"/>
             <w:vAlign w:val="center"/>
           </w:tcPr>
           <w:p>
@@ -4870,7 +4924,7 @@
         </w:tc>
         <w:tc>
           <w:tcPr>
-            <w:tcW w:w="674" w:type="pct"/>
+            <w:tcW w:w="658" w:type="pct"/>
             <w:vAlign w:val="center"/>
           </w:tcPr>
           <w:p>
@@ -4884,11 +4938,21 @@
                 <w:lang w:val="es-AR"/>
               </w:rPr>
             </w:pPr>
-          </w:p>
-        </w:tc>
-        <w:tc>
-          <w:tcPr>
-            <w:tcW w:w="648" w:type="pct"/>
+            <w:r>
+              <w:rPr>
+                <w:rFonts w:asciiTheme="minorHAnsi" w:hAnsiTheme="minorHAnsi" w:cstheme="minorHAnsi"/>
+                <w:color w:val="000000" w:themeColor="text1"/>
+                <w:sz w:val="22"/>
+                <w:szCs w:val="22"/>
+                <w:lang w:val="es-AR"/>
+              </w:rPr>
+              <w:t>-</w:t>
+            </w:r>
+          </w:p>
+        </w:tc>
+        <w:tc>
+          <w:tcPr>
+            <w:tcW w:w="680" w:type="pct"/>
             <w:vAlign w:val="center"/>
           </w:tcPr>
           <w:p>
@@ -4902,6 +4966,16 @@
                 <w:lang w:val="es-AR"/>
               </w:rPr>
             </w:pPr>
+            <w:r>
+              <w:rPr>
+                <w:rFonts w:asciiTheme="minorHAnsi" w:hAnsiTheme="minorHAnsi" w:cstheme="minorHAnsi"/>
+                <w:color w:val="000000" w:themeColor="text1"/>
+                <w:sz w:val="22"/>
+                <w:szCs w:val="22"/>
+                <w:lang w:val="es-AR"/>
+              </w:rPr>
+              <w:t>-</w:t>
+            </w:r>
           </w:p>
         </w:tc>
         <w:tc>
@@ -4940,7 +5014,7 @@
         </w:trPr>
         <w:tc>
           <w:tcPr>
-            <w:tcW w:w="2006" w:type="pct"/>
+            <w:tcW w:w="1990" w:type="pct"/>
             <w:vAlign w:val="center"/>
           </w:tcPr>
           <w:p>
@@ -5028,7 +5102,7 @@
         </w:tc>
         <w:tc>
           <w:tcPr>
-            <w:tcW w:w="674" w:type="pct"/>
+            <w:tcW w:w="658" w:type="pct"/>
             <w:vAlign w:val="center"/>
           </w:tcPr>
           <w:p>
@@ -5046,7 +5120,7 @@
         </w:tc>
         <w:tc>
           <w:tcPr>
-            <w:tcW w:w="648" w:type="pct"/>
+            <w:tcW w:w="680" w:type="pct"/>
             <w:vAlign w:val="center"/>
           </w:tcPr>
           <w:p>
@@ -5098,7 +5172,7 @@
         </w:trPr>
         <w:tc>
           <w:tcPr>
-            <w:tcW w:w="2006" w:type="pct"/>
+            <w:tcW w:w="1990" w:type="pct"/>
             <w:vAlign w:val="center"/>
           </w:tcPr>
           <w:p>
@@ -5184,7 +5258,7 @@
         </w:tc>
         <w:tc>
           <w:tcPr>
-            <w:tcW w:w="674" w:type="pct"/>
+            <w:tcW w:w="658" w:type="pct"/>
             <w:vAlign w:val="center"/>
           </w:tcPr>
           <w:p>
@@ -5202,7 +5276,7 @@
         </w:tc>
         <w:tc>
           <w:tcPr>
-            <w:tcW w:w="648" w:type="pct"/>
+            <w:tcW w:w="680" w:type="pct"/>
             <w:vAlign w:val="center"/>
           </w:tcPr>
           <w:p>
@@ -5349,27 +5423,7 @@
                 <w:szCs w:val="22"/>
                 <w:lang w:val="es-AR"/>
               </w:rPr>
-              <w:t xml:space="preserve">HC: </w:t>
-            </w:r>
-            <w:proofErr w:type="spellStart"/>
-            <w:r>
-              <w:rPr>
-                <w:rFonts w:asciiTheme="minorHAnsi" w:hAnsiTheme="minorHAnsi" w:cstheme="minorHAnsi"/>
-                <w:sz w:val="22"/>
-                <w:szCs w:val="22"/>
-                <w:lang w:val="es-AR"/>
-              </w:rPr>
-              <w:t>Hernandez</w:t>
-            </w:r>
-            <w:proofErr w:type="spellEnd"/>
-            <w:r>
-              <w:rPr>
-                <w:rFonts w:asciiTheme="minorHAnsi" w:hAnsiTheme="minorHAnsi" w:cstheme="minorHAnsi"/>
-                <w:sz w:val="22"/>
-                <w:szCs w:val="22"/>
-                <w:lang w:val="es-AR"/>
-              </w:rPr>
-              <w:t xml:space="preserve"> Cintia</w:t>
+              <w:t>HC: Hernandez Cintia</w:t>
             </w:r>
             <w:r>
               <w:rPr>
@@ -5750,7 +5804,7 @@
       </w:r>
       <w:bookmarkEnd w:id="9"/>
       <w:r>
-        <w:t>[Fecha]</w:t>
+        <w:t>06/04/2025</w:t>
       </w:r>
     </w:p>
     <w:p>
@@ -5765,6 +5819,11 @@
     </w:p>
     <w:p>
       <w:pPr>
+        <w:pStyle w:val="Prrafodelista"/>
+        <w:numPr>
+          <w:ilvl w:val="0"/>
+          <w:numId w:val="16"/>
+        </w:numPr>
         <w:rPr>
           <w:lang w:val="es-AR"/>
         </w:rPr>
@@ -5774,7 +5833,7 @@
         <w:rPr>
           <w:lang w:val="es-AR"/>
         </w:rPr>
-        <w:t>Esta sección será completada al final de la iteración.</w:t>
+        <w:t>Terminar las tareas no completadas en la etapa C6.</w:t>
       </w:r>
     </w:p>
     <w:p>
@@ -5791,6 +5850,11 @@
     </w:p>
     <w:p>
       <w:pPr>
+        <w:pStyle w:val="Prrafodelista"/>
+        <w:numPr>
+          <w:ilvl w:val="0"/>
+          <w:numId w:val="16"/>
+        </w:numPr>
         <w:rPr>
           <w:lang w:val="es-AR"/>
         </w:rPr>
@@ -5800,7 +5864,25 @@
         <w:rPr>
           <w:lang w:val="es-AR"/>
         </w:rPr>
-        <w:t>Esta sección será completada al final de la iteración.</w:t>
+        <w:t>Cumplir con los plazos establecidos en la planificación.</w:t>
+      </w:r>
+    </w:p>
+    <w:p>
+      <w:pPr>
+        <w:pStyle w:val="Prrafodelista"/>
+        <w:numPr>
+          <w:ilvl w:val="0"/>
+          <w:numId w:val="16"/>
+        </w:numPr>
+        <w:rPr>
+          <w:lang w:val="es-AR"/>
+        </w:rPr>
+      </w:pPr>
+      <w:r>
+        <w:rPr>
+          <w:lang w:val="es-AR"/>
+        </w:rPr>
+        <w:t>Realizar la implementación de los casos de uso CU10: Realizar informes.</w:t>
       </w:r>
     </w:p>
     <w:p>
@@ -5823,7 +5905,7 @@
         <w:rPr>
           <w:lang w:val="es-AR"/>
         </w:rPr>
-        <w:t>Esta sección será completada al final de la iteración.</w:t>
+        <w:t>Documentación de las pruebas del CU6: Administrar categorías.</w:t>
       </w:r>
     </w:p>
     <w:p>
@@ -5837,6 +5919,7 @@
     </w:p>
     <w:p>
       <w:pPr>
+        <w:ind w:left="0" w:firstLine="0"/>
         <w:rPr>
           <w:lang w:val="es-AR"/>
         </w:rPr>
@@ -5847,7 +5930,13 @@
         <w:rPr>
           <w:lang w:val="es-AR"/>
         </w:rPr>
-        <w:t>Esta sección será completada al final de la iteración.</w:t>
+        <w:t xml:space="preserve">Se logro completar las tareas no terminadas en la iteración anterior. Se lograron avances importantes en la implementación del CU10: Realizar informes, </w:t>
+      </w:r>
+      <w:r>
+        <w:rPr>
+          <w:lang w:val="es-AR"/>
+        </w:rPr>
+        <w:t>sin embargo, este caso de uso abarca la implementación de varios modelos de informe y, por lo tanto, el tiempo planificado para la realización de esta tarea mostro ser insuficiente.</w:t>
       </w:r>
     </w:p>
     <w:p>
@@ -5870,7 +5959,34 @@
         <w:rPr>
           <w:lang w:val="es-AR"/>
         </w:rPr>
-        <w:t>Esta sección será completada al final de la iteración.</w:t>
+        <w:t>404 archivos.</w:t>
+      </w:r>
+    </w:p>
+    <w:p>
+      <w:pPr>
+        <w:rPr>
+          <w:lang w:val="es-AR"/>
+        </w:rPr>
+      </w:pPr>
+      <w:r>
+        <w:rPr>
+          <w:lang w:val="es-AR"/>
+        </w:rPr>
+        <w:lastRenderedPageBreak/>
+        <w:t>149 directorios.</w:t>
+      </w:r>
+    </w:p>
+    <w:p>
+      <w:pPr>
+        <w:rPr>
+          <w:lang w:val="es-AR"/>
+        </w:rPr>
+      </w:pPr>
+      <w:r>
+        <w:rPr>
+          <w:lang w:val="es-AR"/>
+        </w:rPr>
+        <w:t>568 commits.</w:t>
       </w:r>
     </w:p>
     <w:sectPr>
@@ -6351,15 +6467,7 @@
           <w:spacing w:before="0"/>
         </w:pPr>
         <w:r>
-          <w:t xml:space="preserve">Agustín Collareda, Cintia </w:t>
-        </w:r>
-        <w:proofErr w:type="spellStart"/>
-        <w:r>
-          <w:t>Hernandez</w:t>
-        </w:r>
-        <w:proofErr w:type="spellEnd"/>
-        <w:r>
-          <w:t>, Hugo Frey</w:t>
+          <w:t>Agustín Collareda, Cintia Hernandez, Hugo Frey</w:t>
         </w:r>
       </w:p>
     </w:sdtContent>

</xml_diff>

<commit_message>
Docs: modificar plan de iteracion 8
</commit_message>
<xml_diff>
--- a/3. Etapa de construcción/Iteración 7/Plan de iteración/Plan de Iteración C7_Vesta Risk Manager_T-Code.docx
+++ b/3. Etapa de construcción/Iteración 7/Plan de iteración/Plan de Iteración C7_Vesta Risk Manager_T-Code.docx
@@ -580,7 +580,11 @@
                 <w:t xml:space="preserve">Agustín Collareda, </w:t>
               </w:r>
               <w:r>
-                <w:t>Cintia Hern</w:t>
+                <w:t xml:space="preserve">Cintia </w:t>
+              </w:r>
+              <w:proofErr w:type="spellStart"/>
+              <w:r>
+                <w:t>Hern</w:t>
               </w:r>
               <w:r>
                 <w:t>a</w:t>
@@ -588,6 +592,7 @@
               <w:r>
                 <w:t>ndez</w:t>
               </w:r>
+              <w:proofErr w:type="spellEnd"/>
               <w:r>
                 <w:t>, Hugo Frey</w:t>
               </w:r>
@@ -4464,6 +4469,16 @@
                 <w:lang w:val="es-AR"/>
               </w:rPr>
             </w:pPr>
+            <w:r>
+              <w:rPr>
+                <w:rFonts w:asciiTheme="minorHAnsi" w:hAnsiTheme="minorHAnsi" w:cstheme="minorHAnsi"/>
+                <w:color w:val="000000" w:themeColor="text1"/>
+                <w:sz w:val="22"/>
+                <w:szCs w:val="22"/>
+                <w:lang w:val="es-AR"/>
+              </w:rPr>
+              <w:t>-</w:t>
+            </w:r>
           </w:p>
         </w:tc>
         <w:tc>
@@ -4482,6 +4497,16 @@
                 <w:lang w:val="es-AR"/>
               </w:rPr>
             </w:pPr>
+            <w:r>
+              <w:rPr>
+                <w:rFonts w:asciiTheme="minorHAnsi" w:hAnsiTheme="minorHAnsi" w:cstheme="minorHAnsi"/>
+                <w:color w:val="000000" w:themeColor="text1"/>
+                <w:sz w:val="22"/>
+                <w:szCs w:val="22"/>
+                <w:lang w:val="es-AR"/>
+              </w:rPr>
+              <w:t>-</w:t>
+            </w:r>
           </w:p>
         </w:tc>
         <w:tc>
@@ -4780,6 +4805,16 @@
                 <w:lang w:val="es-AR"/>
               </w:rPr>
             </w:pPr>
+            <w:r>
+              <w:rPr>
+                <w:rFonts w:asciiTheme="minorHAnsi" w:hAnsiTheme="minorHAnsi" w:cstheme="minorHAnsi"/>
+                <w:color w:val="00B050"/>
+                <w:sz w:val="22"/>
+                <w:szCs w:val="22"/>
+                <w:lang w:val="es-AR"/>
+              </w:rPr>
+              <w:t>-</w:t>
+            </w:r>
           </w:p>
         </w:tc>
         <w:tc>
@@ -4798,6 +4833,16 @@
                 <w:lang w:val="es-AR"/>
               </w:rPr>
             </w:pPr>
+            <w:r>
+              <w:rPr>
+                <w:rFonts w:asciiTheme="minorHAnsi" w:hAnsiTheme="minorHAnsi" w:cstheme="minorHAnsi"/>
+                <w:color w:val="00B050"/>
+                <w:sz w:val="22"/>
+                <w:szCs w:val="22"/>
+                <w:lang w:val="es-AR"/>
+              </w:rPr>
+              <w:t>-</w:t>
+            </w:r>
           </w:p>
         </w:tc>
         <w:tc>
@@ -5116,6 +5161,16 @@
                 <w:lang w:val="es-AR"/>
               </w:rPr>
             </w:pPr>
+            <w:r>
+              <w:rPr>
+                <w:rFonts w:asciiTheme="minorHAnsi" w:hAnsiTheme="minorHAnsi" w:cstheme="minorHAnsi"/>
+                <w:color w:val="000000" w:themeColor="text1"/>
+                <w:sz w:val="22"/>
+                <w:szCs w:val="22"/>
+                <w:lang w:val="es-AR"/>
+              </w:rPr>
+              <w:t>-</w:t>
+            </w:r>
           </w:p>
         </w:tc>
         <w:tc>
@@ -5134,6 +5189,16 @@
                 <w:lang w:val="es-AR"/>
               </w:rPr>
             </w:pPr>
+            <w:r>
+              <w:rPr>
+                <w:rFonts w:asciiTheme="minorHAnsi" w:hAnsiTheme="minorHAnsi" w:cstheme="minorHAnsi"/>
+                <w:color w:val="000000" w:themeColor="text1"/>
+                <w:sz w:val="22"/>
+                <w:szCs w:val="22"/>
+                <w:lang w:val="es-AR"/>
+              </w:rPr>
+              <w:t>-</w:t>
+            </w:r>
           </w:p>
         </w:tc>
         <w:tc>
@@ -5272,6 +5337,16 @@
                 <w:lang w:val="es-AR"/>
               </w:rPr>
             </w:pPr>
+            <w:r>
+              <w:rPr>
+                <w:rFonts w:asciiTheme="minorHAnsi" w:hAnsiTheme="minorHAnsi" w:cstheme="minorHAnsi"/>
+                <w:color w:val="000000" w:themeColor="text1"/>
+                <w:sz w:val="22"/>
+                <w:szCs w:val="22"/>
+                <w:lang w:val="es-AR"/>
+              </w:rPr>
+              <w:t>-</w:t>
+            </w:r>
           </w:p>
         </w:tc>
         <w:tc>
@@ -5290,6 +5365,16 @@
                 <w:lang w:val="es-AR"/>
               </w:rPr>
             </w:pPr>
+            <w:r>
+              <w:rPr>
+                <w:rFonts w:asciiTheme="minorHAnsi" w:hAnsiTheme="minorHAnsi" w:cstheme="minorHAnsi"/>
+                <w:color w:val="000000" w:themeColor="text1"/>
+                <w:sz w:val="22"/>
+                <w:szCs w:val="22"/>
+                <w:lang w:val="es-AR"/>
+              </w:rPr>
+              <w:t>-</w:t>
+            </w:r>
           </w:p>
         </w:tc>
         <w:tc>
@@ -5423,7 +5508,27 @@
                 <w:szCs w:val="22"/>
                 <w:lang w:val="es-AR"/>
               </w:rPr>
-              <w:t>HC: Hernandez Cintia</w:t>
+              <w:t xml:space="preserve">HC: </w:t>
+            </w:r>
+            <w:proofErr w:type="spellStart"/>
+            <w:r>
+              <w:rPr>
+                <w:rFonts w:asciiTheme="minorHAnsi" w:hAnsiTheme="minorHAnsi" w:cstheme="minorHAnsi"/>
+                <w:sz w:val="22"/>
+                <w:szCs w:val="22"/>
+                <w:lang w:val="es-AR"/>
+              </w:rPr>
+              <w:t>Hernandez</w:t>
+            </w:r>
+            <w:proofErr w:type="spellEnd"/>
+            <w:r>
+              <w:rPr>
+                <w:rFonts w:asciiTheme="minorHAnsi" w:hAnsiTheme="minorHAnsi" w:cstheme="minorHAnsi"/>
+                <w:sz w:val="22"/>
+                <w:szCs w:val="22"/>
+                <w:lang w:val="es-AR"/>
+              </w:rPr>
+              <w:t xml:space="preserve"> Cintia</w:t>
             </w:r>
             <w:r>
               <w:rPr>
@@ -5986,7 +6091,21 @@
         <w:rPr>
           <w:lang w:val="es-AR"/>
         </w:rPr>
-        <w:t>568 commits.</w:t>
+        <w:t xml:space="preserve">568 </w:t>
+      </w:r>
+      <w:proofErr w:type="spellStart"/>
+      <w:r>
+        <w:rPr>
+          <w:lang w:val="es-AR"/>
+        </w:rPr>
+        <w:t>commits</w:t>
+      </w:r>
+      <w:proofErr w:type="spellEnd"/>
+      <w:r>
+        <w:rPr>
+          <w:lang w:val="es-AR"/>
+        </w:rPr>
+        <w:t>.</w:t>
       </w:r>
     </w:p>
     <w:sectPr>
@@ -6467,7 +6586,15 @@
           <w:spacing w:before="0"/>
         </w:pPr>
         <w:r>
-          <w:t>Agustín Collareda, Cintia Hernandez, Hugo Frey</w:t>
+          <w:t xml:space="preserve">Agustín Collareda, Cintia </w:t>
+        </w:r>
+        <w:proofErr w:type="spellStart"/>
+        <w:r>
+          <w:t>Hernandez</w:t>
+        </w:r>
+        <w:proofErr w:type="spellEnd"/>
+        <w:r>
+          <w:t>, Hugo Frey</w:t>
         </w:r>
       </w:p>
     </w:sdtContent>

</xml_diff>